<commit_message>
Added delete all students button, improved final grade calculation logic and validation on grade textboxes.
</commit_message>
<xml_diff>
--- a/cm3036-cw-2015-16.docx
+++ b/cm3036-cw-2015-16.docx
@@ -1,6 +1,6 @@
 
 <file path=word/document.xml><?xml version="1.0" encoding="utf-8"?>
-<w:document xmlns:wpc="http://schemas.microsoft.com/office/word/2010/wordprocessingCanvas" xmlns:mc="http://schemas.openxmlformats.org/markup-compatibility/2006" xmlns:o="urn:schemas-microsoft-com:office:office" xmlns:r="http://schemas.openxmlformats.org/officeDocument/2006/relationships" xmlns:m="http://schemas.openxmlformats.org/officeDocument/2006/math" xmlns:v="urn:schemas-microsoft-com:vml" xmlns:wp14="http://schemas.microsoft.com/office/word/2010/wordprocessingDrawing" xmlns:wp="http://schemas.openxmlformats.org/drawingml/2006/wordprocessingDrawing" xmlns:w10="urn:schemas-microsoft-com:office:word" xmlns:w="http://schemas.openxmlformats.org/wordprocessingml/2006/main" xmlns:w14="http://schemas.microsoft.com/office/word/2010/wordml" xmlns:wpg="http://schemas.microsoft.com/office/word/2010/wordprocessingGroup" xmlns:wpi="http://schemas.microsoft.com/office/word/2010/wordprocessingInk" xmlns:wne="http://schemas.microsoft.com/office/word/2006/wordml" xmlns:wps="http://schemas.microsoft.com/office/word/2010/wordprocessingShape" mc:Ignorable="w14 wp14">
+<w:document xmlns:wpc="http://schemas.microsoft.com/office/word/2010/wordprocessingCanvas" xmlns:mc="http://schemas.openxmlformats.org/markup-compatibility/2006" xmlns:o="urn:schemas-microsoft-com:office:office" xmlns:r="http://schemas.openxmlformats.org/officeDocument/2006/relationships" xmlns:m="http://schemas.openxmlformats.org/officeDocument/2006/math" xmlns:v="urn:schemas-microsoft-com:vml" xmlns:wp14="http://schemas.microsoft.com/office/word/2010/wordprocessingDrawing" xmlns:wp="http://schemas.openxmlformats.org/drawingml/2006/wordprocessingDrawing" xmlns:w10="urn:schemas-microsoft-com:office:word" xmlns:w="http://schemas.openxmlformats.org/wordprocessingml/2006/main" xmlns:w14="http://schemas.microsoft.com/office/word/2010/wordml" xmlns:w15="http://schemas.microsoft.com/office/word/2012/wordml" xmlns:wpg="http://schemas.microsoft.com/office/word/2010/wordprocessingGroup" xmlns:wpi="http://schemas.microsoft.com/office/word/2010/wordprocessingInk" xmlns:wne="http://schemas.microsoft.com/office/word/2006/wordml" xmlns:wps="http://schemas.microsoft.com/office/word/2010/wordprocessingShape" mc:Ignorable="w14 w15 wp14">
   <w:body>
     <w:p>
       <w:pPr>
@@ -177,8 +177,6 @@
                             <w:r>
                               <w:t xml:space="preserve"> </w:t>
                             </w:r>
-                            <w:bookmarkStart w:id="0" w:name="_GoBack"/>
-                            <w:bookmarkEnd w:id="0"/>
                             <w:r>
                               <w:t>April 2016 @10</w:t>
                             </w:r>
@@ -355,7 +353,7 @@
           </mc:Choice>
           <mc:Fallback>
             <w:pict>
-              <v:shapetype id="_x0000_t202" coordsize="21600,21600" o:spt="202" path="m,l,21600r21600,l21600,xe">
+              <v:shapetype w14:anchorId="518E6B12" id="_x0000_t202" coordsize="21600,21600" o:spt="202" path="m,l,21600r21600,l21600,xe">
                 <v:stroke joinstyle="miter"/>
                 <v:path gradientshapeok="t" o:connecttype="rect"/>
               </v:shapetype>
@@ -425,8 +423,6 @@
                       <w:r>
                         <w:t xml:space="preserve"> </w:t>
                       </w:r>
-                      <w:bookmarkStart w:id="1" w:name="_GoBack"/>
-                      <w:bookmarkEnd w:id="1"/>
                       <w:r>
                         <w:t>April 2016 @10</w:t>
                       </w:r>
@@ -1221,7 +1217,13 @@
           </w:p>
           <w:p>
             <w:r>
-              <w:t>all 10 counted grades @ C or better</w:t>
+              <w:t>all 10 counted</w:t>
+            </w:r>
+            <w:r>
+              <w:t xml:space="preserve"> </w:t>
+            </w:r>
+            <w:r>
+              <w:t xml:space="preserve"> grades @ C or better</w:t>
             </w:r>
           </w:p>
         </w:tc>
@@ -1281,7 +1283,12 @@
           </w:tcPr>
           <w:p>
             <w:r>
-              <w:t>at least 5 counted grades @ C or better;</w:t>
+              <w:t>at least 5 counted</w:t>
+            </w:r>
+            <w:bookmarkStart w:id="0" w:name="_GoBack"/>
+            <w:bookmarkEnd w:id="0"/>
+            <w:r>
+              <w:t xml:space="preserve"> grades @ C or better;</w:t>
             </w:r>
           </w:p>
           <w:p>
@@ -2749,8 +2756,8 @@
       </w:r>
     </w:p>
     <w:sectPr>
-      <w:headerReference w:type="default" r:id="rId8"/>
-      <w:footerReference w:type="default" r:id="rId9"/>
+      <w:headerReference w:type="default" r:id="rId7"/>
+      <w:footerReference w:type="default" r:id="rId8"/>
       <w:pgSz w:w="11906" w:h="16838" w:code="9"/>
       <w:pgMar w:top="1440" w:right="1797" w:bottom="1440" w:left="1797" w:header="720" w:footer="851" w:gutter="0"/>
       <w:cols w:space="720"/>
@@ -2760,7 +2767,7 @@
 </file>
 
 <file path=word/endnotes.xml><?xml version="1.0" encoding="utf-8"?>
-<w:endnotes xmlns:wpc="http://schemas.microsoft.com/office/word/2010/wordprocessingCanvas" xmlns:mc="http://schemas.openxmlformats.org/markup-compatibility/2006" xmlns:o="urn:schemas-microsoft-com:office:office" xmlns:r="http://schemas.openxmlformats.org/officeDocument/2006/relationships" xmlns:m="http://schemas.openxmlformats.org/officeDocument/2006/math" xmlns:v="urn:schemas-microsoft-com:vml" xmlns:wp14="http://schemas.microsoft.com/office/word/2010/wordprocessingDrawing" xmlns:wp="http://schemas.openxmlformats.org/drawingml/2006/wordprocessingDrawing" xmlns:w10="urn:schemas-microsoft-com:office:word" xmlns:w="http://schemas.openxmlformats.org/wordprocessingml/2006/main" xmlns:w14="http://schemas.microsoft.com/office/word/2010/wordml" xmlns:wpg="http://schemas.microsoft.com/office/word/2010/wordprocessingGroup" xmlns:wpi="http://schemas.microsoft.com/office/word/2010/wordprocessingInk" xmlns:wne="http://schemas.microsoft.com/office/word/2006/wordml" xmlns:wps="http://schemas.microsoft.com/office/word/2010/wordprocessingShape" mc:Ignorable="w14 wp14">
+<w:endnotes xmlns:wpc="http://schemas.microsoft.com/office/word/2010/wordprocessingCanvas" xmlns:mc="http://schemas.openxmlformats.org/markup-compatibility/2006" xmlns:o="urn:schemas-microsoft-com:office:office" xmlns:r="http://schemas.openxmlformats.org/officeDocument/2006/relationships" xmlns:m="http://schemas.openxmlformats.org/officeDocument/2006/math" xmlns:v="urn:schemas-microsoft-com:vml" xmlns:wp14="http://schemas.microsoft.com/office/word/2010/wordprocessingDrawing" xmlns:wp="http://schemas.openxmlformats.org/drawingml/2006/wordprocessingDrawing" xmlns:w10="urn:schemas-microsoft-com:office:word" xmlns:w="http://schemas.openxmlformats.org/wordprocessingml/2006/main" xmlns:w14="http://schemas.microsoft.com/office/word/2010/wordml" xmlns:w15="http://schemas.microsoft.com/office/word/2012/wordml" xmlns:wpg="http://schemas.microsoft.com/office/word/2010/wordprocessingGroup" xmlns:wpi="http://schemas.microsoft.com/office/word/2010/wordprocessingInk" xmlns:wne="http://schemas.microsoft.com/office/word/2006/wordml" xmlns:wps="http://schemas.microsoft.com/office/word/2010/wordprocessingShape" mc:Ignorable="w14 w15 wp14">
   <w:endnote w:type="separator" w:id="-1">
     <w:p>
       <w:r>
@@ -2779,7 +2786,7 @@
 </file>
 
 <file path=word/footer1.xml><?xml version="1.0" encoding="utf-8"?>
-<w:ftr xmlns:wpc="http://schemas.microsoft.com/office/word/2010/wordprocessingCanvas" xmlns:mc="http://schemas.openxmlformats.org/markup-compatibility/2006" xmlns:o="urn:schemas-microsoft-com:office:office" xmlns:r="http://schemas.openxmlformats.org/officeDocument/2006/relationships" xmlns:m="http://schemas.openxmlformats.org/officeDocument/2006/math" xmlns:v="urn:schemas-microsoft-com:vml" xmlns:wp14="http://schemas.microsoft.com/office/word/2010/wordprocessingDrawing" xmlns:wp="http://schemas.openxmlformats.org/drawingml/2006/wordprocessingDrawing" xmlns:w10="urn:schemas-microsoft-com:office:word" xmlns:w="http://schemas.openxmlformats.org/wordprocessingml/2006/main" xmlns:w14="http://schemas.microsoft.com/office/word/2010/wordml" xmlns:wpg="http://schemas.microsoft.com/office/word/2010/wordprocessingGroup" xmlns:wpi="http://schemas.microsoft.com/office/word/2010/wordprocessingInk" xmlns:wne="http://schemas.microsoft.com/office/word/2006/wordml" xmlns:wps="http://schemas.microsoft.com/office/word/2010/wordprocessingShape" mc:Ignorable="w14 wp14">
+<w:ftr xmlns:wpc="http://schemas.microsoft.com/office/word/2010/wordprocessingCanvas" xmlns:mc="http://schemas.openxmlformats.org/markup-compatibility/2006" xmlns:o="urn:schemas-microsoft-com:office:office" xmlns:r="http://schemas.openxmlformats.org/officeDocument/2006/relationships" xmlns:m="http://schemas.openxmlformats.org/officeDocument/2006/math" xmlns:v="urn:schemas-microsoft-com:vml" xmlns:wp14="http://schemas.microsoft.com/office/word/2010/wordprocessingDrawing" xmlns:wp="http://schemas.openxmlformats.org/drawingml/2006/wordprocessingDrawing" xmlns:w10="urn:schemas-microsoft-com:office:word" xmlns:w="http://schemas.openxmlformats.org/wordprocessingml/2006/main" xmlns:w14="http://schemas.microsoft.com/office/word/2010/wordml" xmlns:w15="http://schemas.microsoft.com/office/word/2012/wordml" xmlns:wpg="http://schemas.microsoft.com/office/word/2010/wordprocessingGroup" xmlns:wpi="http://schemas.microsoft.com/office/word/2010/wordprocessingInk" xmlns:wne="http://schemas.microsoft.com/office/word/2006/wordml" xmlns:wps="http://schemas.microsoft.com/office/word/2010/wordprocessingShape" mc:Ignorable="w14 w15 wp14">
   <w:p>
     <w:pPr>
       <w:pStyle w:val="Footer"/>
@@ -2856,7 +2863,7 @@
         </mc:Choice>
         <mc:Fallback>
           <w:pict>
-            <v:line id="Line 2" o:spid="_x0000_s1026" style="position:absolute;z-index:251658240;visibility:visible;mso-wrap-style:square;mso-width-percent:0;mso-height-percent:0;mso-wrap-distance-left:9pt;mso-wrap-distance-top:0;mso-wrap-distance-right:9pt;mso-wrap-distance-bottom:0;mso-position-horizontal:absolute;mso-position-horizontal-relative:text;mso-position-vertical:absolute;mso-position-vertical-relative:text;mso-width-percent:0;mso-height-percent:0;mso-width-relative:page;mso-height-relative:page" from="2.15pt,6.35pt" to="413.15pt,6.35pt" o:gfxdata="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" o:allowincell="f">
+            <v:line w14:anchorId="17E37CE9" id="Line 2" o:spid="_x0000_s1026" style="position:absolute;z-index:251658240;visibility:visible;mso-wrap-style:square;mso-width-percent:0;mso-height-percent:0;mso-wrap-distance-left:9pt;mso-wrap-distance-top:0;mso-wrap-distance-right:9pt;mso-wrap-distance-bottom:0;mso-position-horizontal:absolute;mso-position-horizontal-relative:text;mso-position-vertical:absolute;mso-position-vertical-relative:text;mso-width-percent:0;mso-height-percent:0;mso-width-relative:page;mso-height-relative:page" from="2.15pt,6.35pt" to="413.15pt,6.35pt" o:gfxdata="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" o:allowincell="f">
               <w10:wrap type="topAndBottom"/>
             </v:line>
           </w:pict>
@@ -2925,7 +2932,7 @@
         <w:noProof/>
         <w:snapToGrid w:val="0"/>
       </w:rPr>
-      <w:t>28/01/2016</w:t>
+      <w:t>16/03/2016</w:t>
     </w:r>
     <w:r>
       <w:rPr>
@@ -3010,7 +3017,7 @@
 </file>
 
 <file path=word/footnotes.xml><?xml version="1.0" encoding="utf-8"?>
-<w:footnotes xmlns:wpc="http://schemas.microsoft.com/office/word/2010/wordprocessingCanvas" xmlns:mc="http://schemas.openxmlformats.org/markup-compatibility/2006" xmlns:o="urn:schemas-microsoft-com:office:office" xmlns:r="http://schemas.openxmlformats.org/officeDocument/2006/relationships" xmlns:m="http://schemas.openxmlformats.org/officeDocument/2006/math" xmlns:v="urn:schemas-microsoft-com:vml" xmlns:wp14="http://schemas.microsoft.com/office/word/2010/wordprocessingDrawing" xmlns:wp="http://schemas.openxmlformats.org/drawingml/2006/wordprocessingDrawing" xmlns:w10="urn:schemas-microsoft-com:office:word" xmlns:w="http://schemas.openxmlformats.org/wordprocessingml/2006/main" xmlns:w14="http://schemas.microsoft.com/office/word/2010/wordml" xmlns:wpg="http://schemas.microsoft.com/office/word/2010/wordprocessingGroup" xmlns:wpi="http://schemas.microsoft.com/office/word/2010/wordprocessingInk" xmlns:wne="http://schemas.microsoft.com/office/word/2006/wordml" xmlns:wps="http://schemas.microsoft.com/office/word/2010/wordprocessingShape" mc:Ignorable="w14 wp14">
+<w:footnotes xmlns:wpc="http://schemas.microsoft.com/office/word/2010/wordprocessingCanvas" xmlns:mc="http://schemas.openxmlformats.org/markup-compatibility/2006" xmlns:o="urn:schemas-microsoft-com:office:office" xmlns:r="http://schemas.openxmlformats.org/officeDocument/2006/relationships" xmlns:m="http://schemas.openxmlformats.org/officeDocument/2006/math" xmlns:v="urn:schemas-microsoft-com:vml" xmlns:wp14="http://schemas.microsoft.com/office/word/2010/wordprocessingDrawing" xmlns:wp="http://schemas.openxmlformats.org/drawingml/2006/wordprocessingDrawing" xmlns:w10="urn:schemas-microsoft-com:office:word" xmlns:w="http://schemas.openxmlformats.org/wordprocessingml/2006/main" xmlns:w14="http://schemas.microsoft.com/office/word/2010/wordml" xmlns:w15="http://schemas.microsoft.com/office/word/2012/wordml" xmlns:wpg="http://schemas.microsoft.com/office/word/2010/wordprocessingGroup" xmlns:wpi="http://schemas.microsoft.com/office/word/2010/wordprocessingInk" xmlns:wne="http://schemas.microsoft.com/office/word/2006/wordml" xmlns:wps="http://schemas.microsoft.com/office/word/2010/wordprocessingShape" mc:Ignorable="w14 w15 wp14">
   <w:footnote w:type="separator" w:id="-1">
     <w:p>
       <w:r>
@@ -3029,7 +3036,7 @@
 </file>
 
 <file path=word/header1.xml><?xml version="1.0" encoding="utf-8"?>
-<w:hdr xmlns:wpc="http://schemas.microsoft.com/office/word/2010/wordprocessingCanvas" xmlns:mc="http://schemas.openxmlformats.org/markup-compatibility/2006" xmlns:o="urn:schemas-microsoft-com:office:office" xmlns:r="http://schemas.openxmlformats.org/officeDocument/2006/relationships" xmlns:m="http://schemas.openxmlformats.org/officeDocument/2006/math" xmlns:v="urn:schemas-microsoft-com:vml" xmlns:wp14="http://schemas.microsoft.com/office/word/2010/wordprocessingDrawing" xmlns:wp="http://schemas.openxmlformats.org/drawingml/2006/wordprocessingDrawing" xmlns:w10="urn:schemas-microsoft-com:office:word" xmlns:w="http://schemas.openxmlformats.org/wordprocessingml/2006/main" xmlns:w14="http://schemas.microsoft.com/office/word/2010/wordml" xmlns:wpg="http://schemas.microsoft.com/office/word/2010/wordprocessingGroup" xmlns:wpi="http://schemas.microsoft.com/office/word/2010/wordprocessingInk" xmlns:wne="http://schemas.microsoft.com/office/word/2006/wordml" xmlns:wps="http://schemas.microsoft.com/office/word/2010/wordprocessingShape" mc:Ignorable="w14 wp14">
+<w:hdr xmlns:wpc="http://schemas.microsoft.com/office/word/2010/wordprocessingCanvas" xmlns:mc="http://schemas.openxmlformats.org/markup-compatibility/2006" xmlns:o="urn:schemas-microsoft-com:office:office" xmlns:r="http://schemas.openxmlformats.org/officeDocument/2006/relationships" xmlns:m="http://schemas.openxmlformats.org/officeDocument/2006/math" xmlns:v="urn:schemas-microsoft-com:vml" xmlns:wp14="http://schemas.microsoft.com/office/word/2010/wordprocessingDrawing" xmlns:wp="http://schemas.openxmlformats.org/drawingml/2006/wordprocessingDrawing" xmlns:w10="urn:schemas-microsoft-com:office:word" xmlns:w="http://schemas.openxmlformats.org/wordprocessingml/2006/main" xmlns:w14="http://schemas.microsoft.com/office/word/2010/wordml" xmlns:w15="http://schemas.microsoft.com/office/word/2012/wordml" xmlns:wpg="http://schemas.microsoft.com/office/word/2010/wordprocessingGroup" xmlns:wpi="http://schemas.microsoft.com/office/word/2010/wordprocessingInk" xmlns:wne="http://schemas.microsoft.com/office/word/2006/wordml" xmlns:wps="http://schemas.microsoft.com/office/word/2010/wordprocessingShape" mc:Ignorable="w14 w15 wp14">
   <w:p>
     <w:pPr>
       <w:pStyle w:val="Header"/>
@@ -3103,7 +3110,7 @@
         </mc:Choice>
         <mc:Fallback>
           <w:pict>
-            <v:line id="Line 1" o:spid="_x0000_s1026" style="position:absolute;z-index:251657216;visibility:visible;mso-wrap-style:square;mso-width-percent:0;mso-height-percent:0;mso-wrap-distance-left:9pt;mso-wrap-distance-top:0;mso-wrap-distance-right:9pt;mso-wrap-distance-bottom:0;mso-position-horizontal:absolute;mso-position-horizontal-relative:text;mso-position-vertical:absolute;mso-position-vertical-relative:text;mso-width-percent:0;mso-height-percent:0;mso-width-relative:page;mso-height-relative:page" from="2.15pt,19.55pt" to="413.15pt,19.55pt" o:gfxdata="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" o:allowincell="f">
+            <v:line w14:anchorId="21205CA3" id="Line 1" o:spid="_x0000_s1026" style="position:absolute;z-index:251657216;visibility:visible;mso-wrap-style:square;mso-width-percent:0;mso-height-percent:0;mso-wrap-distance-left:9pt;mso-wrap-distance-top:0;mso-wrap-distance-right:9pt;mso-wrap-distance-bottom:0;mso-position-horizontal:absolute;mso-position-horizontal-relative:text;mso-position-vertical:absolute;mso-position-vertical-relative:text;mso-width-percent:0;mso-height-percent:0;mso-width-relative:page;mso-height-relative:page" from="2.15pt,19.55pt" to="413.15pt,19.55pt" o:gfxdata="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" o:allowincell="f">
               <w10:wrap type="topAndBottom"/>
             </v:line>
           </w:pict>
@@ -3148,7 +3155,7 @@
         <w:rStyle w:val="PageNumber"/>
         <w:noProof/>
       </w:rPr>
-      <w:t>1</w:t>
+      <w:t>3</w:t>
     </w:r>
     <w:r>
       <w:rPr>
@@ -3186,7 +3193,7 @@
 </file>
 
 <file path=word/numbering.xml><?xml version="1.0" encoding="utf-8"?>
-<w:numbering xmlns:wpc="http://schemas.microsoft.com/office/word/2010/wordprocessingCanvas" xmlns:mc="http://schemas.openxmlformats.org/markup-compatibility/2006" xmlns:o="urn:schemas-microsoft-com:office:office" xmlns:r="http://schemas.openxmlformats.org/officeDocument/2006/relationships" xmlns:m="http://schemas.openxmlformats.org/officeDocument/2006/math" xmlns:v="urn:schemas-microsoft-com:vml" xmlns:wp14="http://schemas.microsoft.com/office/word/2010/wordprocessingDrawing" xmlns:wp="http://schemas.openxmlformats.org/drawingml/2006/wordprocessingDrawing" xmlns:w10="urn:schemas-microsoft-com:office:word" xmlns:w="http://schemas.openxmlformats.org/wordprocessingml/2006/main" xmlns:w14="http://schemas.microsoft.com/office/word/2010/wordml" xmlns:wpg="http://schemas.microsoft.com/office/word/2010/wordprocessingGroup" xmlns:wpi="http://schemas.microsoft.com/office/word/2010/wordprocessingInk" xmlns:wne="http://schemas.microsoft.com/office/word/2006/wordml" xmlns:wps="http://schemas.microsoft.com/office/word/2010/wordprocessingShape" mc:Ignorable="w14 wp14">
+<w:numbering xmlns:wpc="http://schemas.microsoft.com/office/word/2010/wordprocessingCanvas" xmlns:mc="http://schemas.openxmlformats.org/markup-compatibility/2006" xmlns:o="urn:schemas-microsoft-com:office:office" xmlns:r="http://schemas.openxmlformats.org/officeDocument/2006/relationships" xmlns:m="http://schemas.openxmlformats.org/officeDocument/2006/math" xmlns:v="urn:schemas-microsoft-com:vml" xmlns:wp14="http://schemas.microsoft.com/office/word/2010/wordprocessingDrawing" xmlns:wp="http://schemas.openxmlformats.org/drawingml/2006/wordprocessingDrawing" xmlns:w10="urn:schemas-microsoft-com:office:word" xmlns:w="http://schemas.openxmlformats.org/wordprocessingml/2006/main" xmlns:w14="http://schemas.microsoft.com/office/word/2010/wordml" xmlns:w15="http://schemas.microsoft.com/office/word/2012/wordml" xmlns:wpg="http://schemas.microsoft.com/office/word/2010/wordprocessingGroup" xmlns:wpi="http://schemas.microsoft.com/office/word/2010/wordprocessingInk" xmlns:wne="http://schemas.microsoft.com/office/word/2006/wordml" xmlns:wps="http://schemas.microsoft.com/office/word/2010/wordprocessingShape" mc:Ignorable="w14 w15 wp14">
   <w:abstractNum w:abstractNumId="0">
     <w:nsid w:val="04E57D17"/>
     <w:multiLevelType w:val="hybridMultilevel"/>
@@ -5776,7 +5783,7 @@
 </file>
 
 <file path=word/styles.xml><?xml version="1.0" encoding="utf-8"?>
-<w:styles xmlns:mc="http://schemas.openxmlformats.org/markup-compatibility/2006" xmlns:r="http://schemas.openxmlformats.org/officeDocument/2006/relationships" xmlns:w="http://schemas.openxmlformats.org/wordprocessingml/2006/main" xmlns:w14="http://schemas.microsoft.com/office/word/2010/wordml" mc:Ignorable="w14">
+<w:styles xmlns:mc="http://schemas.openxmlformats.org/markup-compatibility/2006" xmlns:r="http://schemas.openxmlformats.org/officeDocument/2006/relationships" xmlns:w="http://schemas.openxmlformats.org/wordprocessingml/2006/main" xmlns:w14="http://schemas.microsoft.com/office/word/2010/wordml" xmlns:w15="http://schemas.microsoft.com/office/word/2012/wordml" mc:Ignorable="w14 w15">
   <w:docDefaults>
     <w:rPrDefault>
       <w:rPr>
@@ -5786,7 +5793,7 @@
     </w:rPrDefault>
     <w:pPrDefault/>
   </w:docDefaults>
-  <w:latentStyles w:defLockedState="0" w:defUIPriority="0" w:defSemiHidden="0" w:defUnhideWhenUsed="0" w:defQFormat="0" w:count="267">
+  <w:latentStyles w:defLockedState="0" w:defUIPriority="0" w:defSemiHidden="0" w:defUnhideWhenUsed="0" w:defQFormat="0" w:count="371">
     <w:lsdException w:name="Normal" w:qFormat="1"/>
     <w:lsdException w:name="heading 1" w:qFormat="1"/>
     <w:lsdException w:name="heading 2" w:qFormat="1"/>
@@ -5794,14 +5801,148 @@
     <w:lsdException w:name="heading 4" w:qFormat="1"/>
     <w:lsdException w:name="heading 5" w:qFormat="1"/>
     <w:lsdException w:name="heading 6" w:qFormat="1"/>
-    <w:lsdException w:name="heading 7" w:qFormat="1"/>
-    <w:lsdException w:name="heading 8" w:qFormat="1"/>
-    <w:lsdException w:name="heading 9" w:qFormat="1"/>
+    <w:lsdException w:name="heading 7" w:semiHidden="1" w:unhideWhenUsed="1" w:qFormat="1"/>
+    <w:lsdException w:name="heading 8" w:semiHidden="1" w:unhideWhenUsed="1" w:qFormat="1"/>
+    <w:lsdException w:name="heading 9" w:semiHidden="1" w:unhideWhenUsed="1" w:qFormat="1"/>
+    <w:lsdException w:name="index 1" w:semiHidden="1" w:unhideWhenUsed="1"/>
+    <w:lsdException w:name="index 2" w:semiHidden="1" w:unhideWhenUsed="1"/>
+    <w:lsdException w:name="index 3" w:semiHidden="1" w:unhideWhenUsed="1"/>
+    <w:lsdException w:name="index 4" w:semiHidden="1" w:unhideWhenUsed="1"/>
+    <w:lsdException w:name="index 5" w:semiHidden="1" w:unhideWhenUsed="1"/>
+    <w:lsdException w:name="index 6" w:semiHidden="1" w:unhideWhenUsed="1"/>
+    <w:lsdException w:name="index 7" w:semiHidden="1" w:unhideWhenUsed="1"/>
+    <w:lsdException w:name="index 8" w:semiHidden="1" w:unhideWhenUsed="1"/>
+    <w:lsdException w:name="index 9" w:semiHidden="1" w:unhideWhenUsed="1"/>
+    <w:lsdException w:name="toc 1" w:semiHidden="1" w:unhideWhenUsed="1"/>
+    <w:lsdException w:name="toc 2" w:semiHidden="1" w:unhideWhenUsed="1"/>
+    <w:lsdException w:name="toc 3" w:semiHidden="1" w:unhideWhenUsed="1"/>
+    <w:lsdException w:name="toc 4" w:semiHidden="1" w:unhideWhenUsed="1"/>
+    <w:lsdException w:name="toc 5" w:semiHidden="1" w:unhideWhenUsed="1"/>
+    <w:lsdException w:name="toc 6" w:semiHidden="1" w:unhideWhenUsed="1"/>
+    <w:lsdException w:name="toc 7" w:semiHidden="1" w:unhideWhenUsed="1"/>
+    <w:lsdException w:name="toc 8" w:semiHidden="1" w:unhideWhenUsed="1"/>
+    <w:lsdException w:name="toc 9" w:semiHidden="1" w:unhideWhenUsed="1"/>
+    <w:lsdException w:name="Normal Indent" w:semiHidden="1" w:unhideWhenUsed="1"/>
+    <w:lsdException w:name="footnote text" w:semiHidden="1" w:unhideWhenUsed="1"/>
+    <w:lsdException w:name="annotation text" w:semiHidden="1" w:unhideWhenUsed="1"/>
+    <w:lsdException w:name="header" w:semiHidden="1" w:unhideWhenUsed="1"/>
+    <w:lsdException w:name="footer" w:semiHidden="1" w:unhideWhenUsed="1"/>
+    <w:lsdException w:name="index heading" w:semiHidden="1" w:unhideWhenUsed="1"/>
     <w:lsdException w:name="caption" w:semiHidden="1" w:unhideWhenUsed="1" w:qFormat="1"/>
+    <w:lsdException w:name="table of figures" w:semiHidden="1" w:unhideWhenUsed="1"/>
+    <w:lsdException w:name="envelope address" w:semiHidden="1" w:unhideWhenUsed="1"/>
+    <w:lsdException w:name="envelope return" w:semiHidden="1" w:unhideWhenUsed="1"/>
+    <w:lsdException w:name="footnote reference" w:semiHidden="1" w:unhideWhenUsed="1"/>
+    <w:lsdException w:name="annotation reference" w:semiHidden="1" w:unhideWhenUsed="1"/>
+    <w:lsdException w:name="line number" w:semiHidden="1" w:unhideWhenUsed="1"/>
+    <w:lsdException w:name="page number" w:semiHidden="1" w:unhideWhenUsed="1"/>
+    <w:lsdException w:name="endnote reference" w:semiHidden="1" w:unhideWhenUsed="1"/>
+    <w:lsdException w:name="endnote text" w:semiHidden="1" w:unhideWhenUsed="1"/>
+    <w:lsdException w:name="table of authorities" w:semiHidden="1" w:unhideWhenUsed="1"/>
+    <w:lsdException w:name="macro" w:semiHidden="1" w:unhideWhenUsed="1"/>
+    <w:lsdException w:name="toa heading" w:semiHidden="1" w:unhideWhenUsed="1"/>
+    <w:lsdException w:name="List" w:semiHidden="1" w:unhideWhenUsed="1"/>
+    <w:lsdException w:name="List Bullet" w:semiHidden="1" w:unhideWhenUsed="1"/>
+    <w:lsdException w:name="List 2" w:semiHidden="1" w:unhideWhenUsed="1"/>
+    <w:lsdException w:name="List 3" w:semiHidden="1" w:unhideWhenUsed="1"/>
+    <w:lsdException w:name="List Bullet 2" w:semiHidden="1" w:unhideWhenUsed="1"/>
+    <w:lsdException w:name="List Bullet 3" w:semiHidden="1" w:unhideWhenUsed="1"/>
+    <w:lsdException w:name="List Bullet 4" w:semiHidden="1" w:unhideWhenUsed="1"/>
+    <w:lsdException w:name="List Bullet 5" w:semiHidden="1" w:unhideWhenUsed="1"/>
+    <w:lsdException w:name="List Number 2" w:semiHidden="1" w:unhideWhenUsed="1"/>
+    <w:lsdException w:name="List Number 3" w:semiHidden="1" w:unhideWhenUsed="1"/>
+    <w:lsdException w:name="List Number 4" w:semiHidden="1" w:unhideWhenUsed="1"/>
+    <w:lsdException w:name="List Number 5" w:semiHidden="1" w:unhideWhenUsed="1"/>
     <w:lsdException w:name="Title" w:qFormat="1"/>
+    <w:lsdException w:name="Closing" w:semiHidden="1" w:unhideWhenUsed="1"/>
+    <w:lsdException w:name="Signature" w:semiHidden="1" w:unhideWhenUsed="1"/>
+    <w:lsdException w:name="Default Paragraph Font" w:semiHidden="1" w:unhideWhenUsed="1"/>
+    <w:lsdException w:name="Body Text" w:semiHidden="1" w:unhideWhenUsed="1"/>
+    <w:lsdException w:name="Body Text Indent" w:semiHidden="1" w:unhideWhenUsed="1"/>
+    <w:lsdException w:name="List Continue" w:semiHidden="1" w:unhideWhenUsed="1"/>
+    <w:lsdException w:name="List Continue 2" w:semiHidden="1" w:unhideWhenUsed="1"/>
+    <w:lsdException w:name="List Continue 3" w:semiHidden="1" w:unhideWhenUsed="1"/>
+    <w:lsdException w:name="List Continue 4" w:semiHidden="1" w:unhideWhenUsed="1"/>
+    <w:lsdException w:name="List Continue 5" w:semiHidden="1" w:unhideWhenUsed="1"/>
+    <w:lsdException w:name="Message Header" w:semiHidden="1" w:unhideWhenUsed="1"/>
     <w:lsdException w:name="Subtitle" w:qFormat="1"/>
+    <w:lsdException w:name="Body Text First Indent 2" w:semiHidden="1" w:unhideWhenUsed="1"/>
+    <w:lsdException w:name="Note Heading" w:semiHidden="1" w:unhideWhenUsed="1"/>
+    <w:lsdException w:name="Body Text 2" w:semiHidden="1" w:unhideWhenUsed="1"/>
+    <w:lsdException w:name="Body Text 3" w:semiHidden="1" w:unhideWhenUsed="1"/>
+    <w:lsdException w:name="Body Text Indent 2" w:semiHidden="1" w:unhideWhenUsed="1"/>
+    <w:lsdException w:name="Body Text Indent 3" w:semiHidden="1" w:unhideWhenUsed="1"/>
+    <w:lsdException w:name="Block Text" w:semiHidden="1" w:unhideWhenUsed="1"/>
+    <w:lsdException w:name="Hyperlink" w:semiHidden="1" w:unhideWhenUsed="1"/>
+    <w:lsdException w:name="FollowedHyperlink" w:semiHidden="1" w:unhideWhenUsed="1"/>
     <w:lsdException w:name="Strong" w:qFormat="1"/>
     <w:lsdException w:name="Emphasis" w:qFormat="1"/>
+    <w:lsdException w:name="Document Map" w:semiHidden="1" w:unhideWhenUsed="1"/>
+    <w:lsdException w:name="Plain Text" w:semiHidden="1" w:unhideWhenUsed="1"/>
+    <w:lsdException w:name="E-mail Signature" w:semiHidden="1" w:unhideWhenUsed="1"/>
+    <w:lsdException w:name="HTML Top of Form" w:semiHidden="1" w:unhideWhenUsed="1"/>
+    <w:lsdException w:name="HTML Bottom of Form" w:semiHidden="1" w:unhideWhenUsed="1"/>
+    <w:lsdException w:name="Normal (Web)" w:semiHidden="1" w:unhideWhenUsed="1"/>
+    <w:lsdException w:name="HTML Acronym" w:semiHidden="1" w:unhideWhenUsed="1"/>
+    <w:lsdException w:name="HTML Address" w:semiHidden="1" w:unhideWhenUsed="1"/>
+    <w:lsdException w:name="HTML Cite" w:semiHidden="1" w:unhideWhenUsed="1"/>
+    <w:lsdException w:name="HTML Code" w:semiHidden="1" w:unhideWhenUsed="1"/>
+    <w:lsdException w:name="HTML Definition" w:semiHidden="1" w:unhideWhenUsed="1"/>
+    <w:lsdException w:name="HTML Keyboard" w:semiHidden="1" w:unhideWhenUsed="1"/>
+    <w:lsdException w:name="HTML Preformatted" w:semiHidden="1" w:unhideWhenUsed="1"/>
+    <w:lsdException w:name="HTML Sample" w:semiHidden="1" w:unhideWhenUsed="1"/>
+    <w:lsdException w:name="HTML Typewriter" w:semiHidden="1" w:unhideWhenUsed="1"/>
+    <w:lsdException w:name="HTML Variable" w:semiHidden="1" w:unhideWhenUsed="1"/>
+    <w:lsdException w:name="Normal Table" w:semiHidden="1" w:unhideWhenUsed="1"/>
+    <w:lsdException w:name="annotation subject" w:semiHidden="1" w:unhideWhenUsed="1"/>
+    <w:lsdException w:name="No List" w:semiHidden="1" w:unhideWhenUsed="1"/>
+    <w:lsdException w:name="Outline List 1" w:semiHidden="1" w:unhideWhenUsed="1"/>
+    <w:lsdException w:name="Outline List 2" w:semiHidden="1" w:unhideWhenUsed="1"/>
+    <w:lsdException w:name="Outline List 3" w:semiHidden="1" w:unhideWhenUsed="1"/>
+    <w:lsdException w:name="Table Simple 1" w:semiHidden="1" w:unhideWhenUsed="1"/>
+    <w:lsdException w:name="Table Simple 2" w:semiHidden="1" w:unhideWhenUsed="1"/>
+    <w:lsdException w:name="Table Simple 3" w:semiHidden="1" w:unhideWhenUsed="1"/>
+    <w:lsdException w:name="Table Classic 1" w:semiHidden="1" w:unhideWhenUsed="1"/>
+    <w:lsdException w:name="Table Classic 2" w:semiHidden="1" w:unhideWhenUsed="1"/>
+    <w:lsdException w:name="Table Classic 3" w:semiHidden="1" w:unhideWhenUsed="1"/>
+    <w:lsdException w:name="Table Classic 4" w:semiHidden="1" w:unhideWhenUsed="1"/>
+    <w:lsdException w:name="Table Colorful 1" w:semiHidden="1" w:unhideWhenUsed="1"/>
+    <w:lsdException w:name="Table Colorful 2" w:semiHidden="1" w:unhideWhenUsed="1"/>
+    <w:lsdException w:name="Table Colorful 3" w:semiHidden="1" w:unhideWhenUsed="1"/>
+    <w:lsdException w:name="Table Columns 1" w:semiHidden="1" w:unhideWhenUsed="1"/>
+    <w:lsdException w:name="Table Columns 2" w:semiHidden="1" w:unhideWhenUsed="1"/>
+    <w:lsdException w:name="Table Columns 3" w:semiHidden="1" w:unhideWhenUsed="1"/>
+    <w:lsdException w:name="Table Columns 4" w:semiHidden="1" w:unhideWhenUsed="1"/>
+    <w:lsdException w:name="Table Columns 5" w:semiHidden="1" w:unhideWhenUsed="1"/>
+    <w:lsdException w:name="Table Grid 1" w:semiHidden="1" w:unhideWhenUsed="1"/>
+    <w:lsdException w:name="Table Grid 2" w:semiHidden="1" w:unhideWhenUsed="1"/>
+    <w:lsdException w:name="Table Grid 3" w:semiHidden="1" w:unhideWhenUsed="1"/>
+    <w:lsdException w:name="Table Grid 4" w:semiHidden="1" w:unhideWhenUsed="1"/>
+    <w:lsdException w:name="Table Grid 5" w:semiHidden="1" w:unhideWhenUsed="1"/>
+    <w:lsdException w:name="Table Grid 6" w:semiHidden="1" w:unhideWhenUsed="1"/>
+    <w:lsdException w:name="Table Grid 7" w:semiHidden="1" w:unhideWhenUsed="1"/>
+    <w:lsdException w:name="Table Grid 8" w:semiHidden="1" w:unhideWhenUsed="1"/>
+    <w:lsdException w:name="Table List 1" w:semiHidden="1" w:unhideWhenUsed="1"/>
+    <w:lsdException w:name="Table List 2" w:semiHidden="1" w:unhideWhenUsed="1"/>
+    <w:lsdException w:name="Table List 3" w:semiHidden="1" w:unhideWhenUsed="1"/>
+    <w:lsdException w:name="Table List 4" w:semiHidden="1" w:unhideWhenUsed="1"/>
+    <w:lsdException w:name="Table List 5" w:semiHidden="1" w:unhideWhenUsed="1"/>
+    <w:lsdException w:name="Table List 6" w:semiHidden="1" w:unhideWhenUsed="1"/>
+    <w:lsdException w:name="Table List 7" w:semiHidden="1" w:unhideWhenUsed="1"/>
+    <w:lsdException w:name="Table List 8" w:semiHidden="1" w:unhideWhenUsed="1"/>
+    <w:lsdException w:name="Table 3D effects 1" w:semiHidden="1" w:unhideWhenUsed="1"/>
+    <w:lsdException w:name="Table 3D effects 2" w:semiHidden="1" w:unhideWhenUsed="1"/>
+    <w:lsdException w:name="Table 3D effects 3" w:semiHidden="1" w:unhideWhenUsed="1"/>
+    <w:lsdException w:name="Table Contemporary" w:semiHidden="1" w:unhideWhenUsed="1"/>
+    <w:lsdException w:name="Table Elegant" w:semiHidden="1" w:unhideWhenUsed="1"/>
+    <w:lsdException w:name="Table Professional" w:semiHidden="1" w:unhideWhenUsed="1"/>
+    <w:lsdException w:name="Table Subtle 1" w:semiHidden="1" w:unhideWhenUsed="1"/>
+    <w:lsdException w:name="Table Subtle 2" w:semiHidden="1" w:unhideWhenUsed="1"/>
+    <w:lsdException w:name="Table Web 1" w:semiHidden="1" w:unhideWhenUsed="1"/>
+    <w:lsdException w:name="Table Web 2" w:semiHidden="1" w:unhideWhenUsed="1"/>
+    <w:lsdException w:name="Table Web 3" w:semiHidden="1" w:unhideWhenUsed="1"/>
+    <w:lsdException w:name="Balloon Text" w:semiHidden="1" w:unhideWhenUsed="1"/>
+    <w:lsdException w:name="Table Theme" w:semiHidden="1" w:unhideWhenUsed="1"/>
     <w:lsdException w:name="Placeholder Text" w:semiHidden="1" w:uiPriority="99"/>
     <w:lsdException w:name="No Spacing" w:uiPriority="1" w:qFormat="1"/>
     <w:lsdException w:name="Light Shading" w:uiPriority="60"/>
@@ -5913,609 +6054,110 @@
     <w:lsdException w:name="Book Title" w:uiPriority="33" w:qFormat="1"/>
     <w:lsdException w:name="Bibliography" w:semiHidden="1" w:uiPriority="37" w:unhideWhenUsed="1"/>
     <w:lsdException w:name="TOC Heading" w:semiHidden="1" w:uiPriority="39" w:unhideWhenUsed="1" w:qFormat="1"/>
-  </w:latentStyles>
-  <w:style w:type="paragraph" w:default="1" w:styleId="Normal">
-    <w:name w:val="Normal"/>
-    <w:qFormat/>
-    <w:rsid w:val="00E42B76"/>
-    <w:pPr>
-      <w:jc w:val="both"/>
-    </w:pPr>
-    <w:rPr>
-      <w:lang w:eastAsia="en-US"/>
-    </w:rPr>
-  </w:style>
-  <w:style w:type="paragraph" w:styleId="Heading1">
-    <w:name w:val="heading 1"/>
-    <w:basedOn w:val="Normal"/>
-    <w:next w:val="Normal"/>
-    <w:qFormat/>
-    <w:pPr>
-      <w:keepNext/>
-      <w:numPr>
-        <w:numId w:val="2"/>
-      </w:numPr>
-      <w:shd w:val="pct12" w:color="auto" w:fill="FFFFFF"/>
-      <w:spacing w:before="240" w:after="60"/>
-      <w:outlineLvl w:val="0"/>
-    </w:pPr>
-    <w:rPr>
-      <w:b/>
-      <w:kern w:val="28"/>
-      <w:sz w:val="28"/>
-    </w:rPr>
-  </w:style>
-  <w:style w:type="paragraph" w:styleId="Heading2">
-    <w:name w:val="heading 2"/>
-    <w:basedOn w:val="Normal"/>
-    <w:next w:val="Normal"/>
-    <w:qFormat/>
-    <w:pPr>
-      <w:keepNext/>
-      <w:numPr>
-        <w:ilvl w:val="1"/>
-        <w:numId w:val="2"/>
-      </w:numPr>
-      <w:spacing w:before="240" w:after="60"/>
-      <w:jc w:val="left"/>
-      <w:outlineLvl w:val="1"/>
-    </w:pPr>
-    <w:rPr>
-      <w:b/>
-      <w:i/>
-    </w:rPr>
-  </w:style>
-  <w:style w:type="paragraph" w:styleId="Heading3">
-    <w:name w:val="heading 3"/>
-    <w:basedOn w:val="Normal"/>
-    <w:next w:val="Normal"/>
-    <w:qFormat/>
-    <w:pPr>
-      <w:keepNext/>
-      <w:numPr>
-        <w:ilvl w:val="2"/>
-        <w:numId w:val="2"/>
-      </w:numPr>
-      <w:spacing w:before="240" w:after="60"/>
-      <w:outlineLvl w:val="2"/>
-    </w:pPr>
-  </w:style>
-  <w:style w:type="paragraph" w:styleId="Heading4">
-    <w:name w:val="heading 4"/>
-    <w:basedOn w:val="Normal"/>
-    <w:next w:val="Normal"/>
-    <w:qFormat/>
-    <w:pPr>
-      <w:keepNext/>
-      <w:numPr>
-        <w:ilvl w:val="3"/>
-        <w:numId w:val="2"/>
-      </w:numPr>
-      <w:spacing w:before="240" w:after="60"/>
-      <w:outlineLvl w:val="3"/>
-    </w:pPr>
-    <w:rPr>
-      <w:rFonts w:ascii="Arial" w:hAnsi="Arial"/>
-      <w:b/>
-      <w:sz w:val="24"/>
-    </w:rPr>
-  </w:style>
-  <w:style w:type="paragraph" w:styleId="Heading5">
-    <w:name w:val="heading 5"/>
-    <w:basedOn w:val="Normal"/>
-    <w:next w:val="Normal"/>
-    <w:qFormat/>
-    <w:pPr>
-      <w:numPr>
-        <w:ilvl w:val="4"/>
-        <w:numId w:val="2"/>
-      </w:numPr>
-      <w:spacing w:before="240" w:after="60"/>
-      <w:outlineLvl w:val="4"/>
-    </w:pPr>
-    <w:rPr>
-      <w:sz w:val="22"/>
-    </w:rPr>
-  </w:style>
-  <w:style w:type="paragraph" w:styleId="Heading6">
-    <w:name w:val="heading 6"/>
-    <w:basedOn w:val="Normal"/>
-    <w:next w:val="Normal"/>
-    <w:qFormat/>
-    <w:pPr>
-      <w:numPr>
-        <w:ilvl w:val="5"/>
-        <w:numId w:val="2"/>
-      </w:numPr>
-      <w:spacing w:before="240" w:after="60"/>
-      <w:outlineLvl w:val="5"/>
-    </w:pPr>
-    <w:rPr>
-      <w:i/>
-      <w:sz w:val="22"/>
-    </w:rPr>
-  </w:style>
-  <w:style w:type="paragraph" w:styleId="Heading7">
-    <w:name w:val="heading 7"/>
-    <w:basedOn w:val="Normal"/>
-    <w:next w:val="Normal"/>
-    <w:qFormat/>
-    <w:pPr>
-      <w:numPr>
-        <w:ilvl w:val="6"/>
-        <w:numId w:val="2"/>
-      </w:numPr>
-      <w:spacing w:before="240" w:after="60"/>
-      <w:outlineLvl w:val="6"/>
-    </w:pPr>
-    <w:rPr>
-      <w:rFonts w:ascii="Arial" w:hAnsi="Arial"/>
-    </w:rPr>
-  </w:style>
-  <w:style w:type="paragraph" w:styleId="Heading8">
-    <w:name w:val="heading 8"/>
-    <w:basedOn w:val="Normal"/>
-    <w:next w:val="Normal"/>
-    <w:qFormat/>
-    <w:pPr>
-      <w:numPr>
-        <w:ilvl w:val="7"/>
-        <w:numId w:val="2"/>
-      </w:numPr>
-      <w:spacing w:before="240" w:after="60"/>
-      <w:outlineLvl w:val="7"/>
-    </w:pPr>
-    <w:rPr>
-      <w:rFonts w:ascii="Arial" w:hAnsi="Arial"/>
-      <w:i/>
-    </w:rPr>
-  </w:style>
-  <w:style w:type="paragraph" w:styleId="Heading9">
-    <w:name w:val="heading 9"/>
-    <w:basedOn w:val="Normal"/>
-    <w:next w:val="Normal"/>
-    <w:qFormat/>
-    <w:pPr>
-      <w:numPr>
-        <w:ilvl w:val="8"/>
-        <w:numId w:val="2"/>
-      </w:numPr>
-      <w:spacing w:before="240" w:after="60"/>
-      <w:outlineLvl w:val="8"/>
-    </w:pPr>
-    <w:rPr>
-      <w:rFonts w:ascii="Arial" w:hAnsi="Arial"/>
-      <w:b/>
-      <w:i/>
-      <w:sz w:val="18"/>
-    </w:rPr>
-  </w:style>
-  <w:style w:type="character" w:default="1" w:styleId="DefaultParagraphFont">
-    <w:name w:val="Default Paragraph Font"/>
-    <w:uiPriority w:val="1"/>
-    <w:semiHidden/>
-    <w:unhideWhenUsed/>
-  </w:style>
-  <w:style w:type="table" w:default="1" w:styleId="TableNormal">
-    <w:name w:val="Normal Table"/>
-    <w:uiPriority w:val="99"/>
-    <w:semiHidden/>
-    <w:unhideWhenUsed/>
-    <w:tblPr>
-      <w:tblInd w:w="0" w:type="dxa"/>
-      <w:tblCellMar>
-        <w:top w:w="0" w:type="dxa"/>
-        <w:left w:w="108" w:type="dxa"/>
-        <w:bottom w:w="0" w:type="dxa"/>
-        <w:right w:w="108" w:type="dxa"/>
-      </w:tblCellMar>
-    </w:tblPr>
-  </w:style>
-  <w:style w:type="numbering" w:default="1" w:styleId="NoList">
-    <w:name w:val="No List"/>
-    <w:uiPriority w:val="99"/>
-    <w:semiHidden/>
-    <w:unhideWhenUsed/>
-  </w:style>
-  <w:style w:type="paragraph" w:customStyle="1" w:styleId="Style1">
-    <w:name w:val="Style1"/>
-    <w:basedOn w:val="Normal"/>
-    <w:pPr>
-      <w:numPr>
-        <w:numId w:val="1"/>
-      </w:numPr>
-    </w:pPr>
-  </w:style>
-  <w:style w:type="paragraph" w:customStyle="1" w:styleId="Style2">
-    <w:name w:val="Style2"/>
-    <w:basedOn w:val="Style1"/>
-    <w:autoRedefine/>
-    <w:pPr>
-      <w:numPr>
-        <w:numId w:val="0"/>
-      </w:numPr>
-      <w:ind w:firstLine="2268"/>
-    </w:pPr>
-  </w:style>
-  <w:style w:type="paragraph" w:customStyle="1" w:styleId="code">
-    <w:name w:val="code"/>
-    <w:basedOn w:val="Normal"/>
-    <w:rPr>
-      <w:rFonts w:ascii="Courier New" w:hAnsi="Courier New"/>
-    </w:rPr>
-  </w:style>
-  <w:style w:type="paragraph" w:styleId="Header">
-    <w:name w:val="header"/>
-    <w:basedOn w:val="Normal"/>
-    <w:pPr>
-      <w:tabs>
-        <w:tab w:val="center" w:pos="4153"/>
-        <w:tab w:val="right" w:pos="8306"/>
-      </w:tabs>
-    </w:pPr>
-  </w:style>
-  <w:style w:type="paragraph" w:styleId="Footer">
-    <w:name w:val="footer"/>
-    <w:basedOn w:val="Normal"/>
-    <w:pPr>
-      <w:tabs>
-        <w:tab w:val="center" w:pos="4153"/>
-        <w:tab w:val="right" w:pos="8306"/>
-      </w:tabs>
-    </w:pPr>
-  </w:style>
-  <w:style w:type="character" w:styleId="PageNumber">
-    <w:name w:val="page number"/>
-    <w:basedOn w:val="DefaultParagraphFont"/>
-  </w:style>
-  <w:style w:type="paragraph" w:styleId="TOC1">
-    <w:name w:val="toc 1"/>
-    <w:basedOn w:val="Normal"/>
-    <w:next w:val="Normal"/>
-    <w:autoRedefine/>
-    <w:semiHidden/>
-    <w:rPr>
-      <w:b/>
-    </w:rPr>
-  </w:style>
-  <w:style w:type="paragraph" w:styleId="TOC2">
-    <w:name w:val="toc 2"/>
-    <w:basedOn w:val="Normal"/>
-    <w:next w:val="Normal"/>
-    <w:autoRedefine/>
-    <w:semiHidden/>
-    <w:pPr>
-      <w:ind w:left="240"/>
-    </w:pPr>
-  </w:style>
-  <w:style w:type="paragraph" w:styleId="TOC3">
-    <w:name w:val="toc 3"/>
-    <w:basedOn w:val="Normal"/>
-    <w:next w:val="Normal"/>
-    <w:autoRedefine/>
-    <w:semiHidden/>
-    <w:pPr>
-      <w:ind w:left="480"/>
-    </w:pPr>
-    <w:rPr>
-      <w:i/>
-    </w:rPr>
-  </w:style>
-  <w:style w:type="paragraph" w:styleId="TOC4">
-    <w:name w:val="toc 4"/>
-    <w:basedOn w:val="Normal"/>
-    <w:next w:val="Normal"/>
-    <w:autoRedefine/>
-    <w:semiHidden/>
-    <w:pPr>
-      <w:ind w:left="720"/>
-    </w:pPr>
-    <w:rPr>
-      <w:sz w:val="18"/>
-    </w:rPr>
-  </w:style>
-  <w:style w:type="paragraph" w:styleId="TOC5">
-    <w:name w:val="toc 5"/>
-    <w:basedOn w:val="Normal"/>
-    <w:next w:val="Normal"/>
-    <w:autoRedefine/>
-    <w:semiHidden/>
-    <w:pPr>
-      <w:ind w:left="960"/>
-    </w:pPr>
-    <w:rPr>
-      <w:sz w:val="18"/>
-    </w:rPr>
-  </w:style>
-  <w:style w:type="paragraph" w:styleId="TOC6">
-    <w:name w:val="toc 6"/>
-    <w:basedOn w:val="Normal"/>
-    <w:next w:val="Normal"/>
-    <w:autoRedefine/>
-    <w:semiHidden/>
-    <w:pPr>
-      <w:ind w:left="1200"/>
-    </w:pPr>
-    <w:rPr>
-      <w:sz w:val="18"/>
-    </w:rPr>
-  </w:style>
-  <w:style w:type="paragraph" w:styleId="TOC7">
-    <w:name w:val="toc 7"/>
-    <w:basedOn w:val="Normal"/>
-    <w:next w:val="Normal"/>
-    <w:autoRedefine/>
-    <w:semiHidden/>
-    <w:pPr>
-      <w:ind w:left="1440"/>
-    </w:pPr>
-    <w:rPr>
-      <w:sz w:val="18"/>
-    </w:rPr>
-  </w:style>
-  <w:style w:type="paragraph" w:styleId="TOC8">
-    <w:name w:val="toc 8"/>
-    <w:basedOn w:val="Normal"/>
-    <w:next w:val="Normal"/>
-    <w:autoRedefine/>
-    <w:semiHidden/>
-    <w:pPr>
-      <w:ind w:left="1680"/>
-    </w:pPr>
-    <w:rPr>
-      <w:sz w:val="18"/>
-    </w:rPr>
-  </w:style>
-  <w:style w:type="paragraph" w:styleId="TOC9">
-    <w:name w:val="toc 9"/>
-    <w:basedOn w:val="Normal"/>
-    <w:next w:val="Normal"/>
-    <w:autoRedefine/>
-    <w:semiHidden/>
-    <w:pPr>
-      <w:ind w:left="1920"/>
-    </w:pPr>
-    <w:rPr>
-      <w:sz w:val="18"/>
-    </w:rPr>
-  </w:style>
-  <w:style w:type="character" w:styleId="Hyperlink">
-    <w:name w:val="Hyperlink"/>
-    <w:basedOn w:val="DefaultParagraphFont"/>
-    <w:rPr>
-      <w:color w:val="0000FF"/>
-      <w:u w:val="single"/>
-    </w:rPr>
-  </w:style>
-  <w:style w:type="paragraph" w:customStyle="1" w:styleId="compressed">
-    <w:name w:val="compressed"/>
-    <w:basedOn w:val="Normal"/>
-    <w:pPr>
-      <w:jc w:val="left"/>
-    </w:pPr>
-  </w:style>
-  <w:style w:type="paragraph" w:styleId="BodyText">
-    <w:name w:val="Body Text"/>
-    <w:basedOn w:val="Normal"/>
-    <w:rPr>
-      <w:b/>
-    </w:rPr>
-  </w:style>
-  <w:style w:type="paragraph" w:styleId="NormalWeb">
-    <w:name w:val="Normal (Web)"/>
-    <w:basedOn w:val="Normal"/>
-    <w:pPr>
-      <w:spacing w:before="100" w:beforeAutospacing="1" w:after="100" w:afterAutospacing="1"/>
-      <w:jc w:val="left"/>
-    </w:pPr>
-    <w:rPr>
-      <w:sz w:val="24"/>
-      <w:szCs w:val="24"/>
-    </w:rPr>
-  </w:style>
-  <w:style w:type="character" w:styleId="HTMLTypewriter">
-    <w:name w:val="HTML Typewriter"/>
-    <w:basedOn w:val="DefaultParagraphFont"/>
-    <w:rPr>
-      <w:rFonts w:ascii="Courier New" w:eastAsia="Courier New" w:hAnsi="Courier New" w:cs="Courier New"/>
-      <w:sz w:val="20"/>
-      <w:szCs w:val="20"/>
-    </w:rPr>
-  </w:style>
-  <w:style w:type="paragraph" w:customStyle="1" w:styleId="Comic11">
-    <w:name w:val="Comic11"/>
-    <w:basedOn w:val="Normal"/>
-    <w:rsid w:val="00DC6191"/>
-    <w:rPr>
-      <w:rFonts w:ascii="Comic Sans MS" w:hAnsi="Comic Sans MS"/>
-      <w:sz w:val="22"/>
-      <w:lang w:val="en-US"/>
-    </w:rPr>
-  </w:style>
-  <w:style w:type="character" w:styleId="FollowedHyperlink">
-    <w:name w:val="FollowedHyperlink"/>
-    <w:basedOn w:val="DefaultParagraphFont"/>
-    <w:rsid w:val="00BC4773"/>
-    <w:rPr>
-      <w:color w:val="800080"/>
-      <w:u w:val="single"/>
-    </w:rPr>
-  </w:style>
-  <w:style w:type="paragraph" w:styleId="BalloonText">
-    <w:name w:val="Balloon Text"/>
-    <w:basedOn w:val="Normal"/>
-    <w:link w:val="BalloonTextChar"/>
-    <w:rsid w:val="00456948"/>
-    <w:rPr>
-      <w:rFonts w:ascii="Tahoma" w:hAnsi="Tahoma" w:cs="Tahoma"/>
-      <w:sz w:val="16"/>
-      <w:szCs w:val="16"/>
-    </w:rPr>
-  </w:style>
-  <w:style w:type="character" w:customStyle="1" w:styleId="BalloonTextChar">
-    <w:name w:val="Balloon Text Char"/>
-    <w:basedOn w:val="DefaultParagraphFont"/>
-    <w:link w:val="BalloonText"/>
-    <w:rsid w:val="00456948"/>
-    <w:rPr>
-      <w:rFonts w:ascii="Tahoma" w:hAnsi="Tahoma" w:cs="Tahoma"/>
-      <w:sz w:val="16"/>
-      <w:szCs w:val="16"/>
-      <w:lang w:eastAsia="en-US"/>
-    </w:rPr>
-  </w:style>
-  <w:style w:type="paragraph" w:styleId="ListParagraph">
-    <w:name w:val="List Paragraph"/>
-    <w:basedOn w:val="Normal"/>
-    <w:uiPriority w:val="34"/>
-    <w:qFormat/>
-    <w:rsid w:val="00372214"/>
-    <w:pPr>
-      <w:ind w:left="720"/>
-      <w:contextualSpacing/>
-    </w:pPr>
-  </w:style>
-</w:styles>
-</file>
-
-<file path=word/stylesWithEffects.xml><?xml version="1.0" encoding="utf-8"?>
-<w:styles xmlns:wpc="http://schemas.microsoft.com/office/word/2010/wordprocessingCanvas" xmlns:mc="http://schemas.openxmlformats.org/markup-compatibility/2006" xmlns:o="urn:schemas-microsoft-com:office:office" xmlns:r="http://schemas.openxmlformats.org/officeDocument/2006/relationships" xmlns:m="http://schemas.openxmlformats.org/officeDocument/2006/math" xmlns:v="urn:schemas-microsoft-com:vml" xmlns:wp14="http://schemas.microsoft.com/office/word/2010/wordprocessingDrawing" xmlns:wp="http://schemas.openxmlformats.org/drawingml/2006/wordprocessingDrawing" xmlns:w10="urn:schemas-microsoft-com:office:word" xmlns:w="http://schemas.openxmlformats.org/wordprocessingml/2006/main" xmlns:w14="http://schemas.microsoft.com/office/word/2010/wordml" xmlns:wpg="http://schemas.microsoft.com/office/word/2010/wordprocessingGroup" xmlns:wpi="http://schemas.microsoft.com/office/word/2010/wordprocessingInk" xmlns:wne="http://schemas.microsoft.com/office/word/2006/wordml" xmlns:wps="http://schemas.microsoft.com/office/word/2010/wordprocessingShape" mc:Ignorable="w14 wp14">
-  <w:docDefaults>
-    <w:rPrDefault>
-      <w:rPr>
-        <w:rFonts w:ascii="Times New Roman" w:eastAsia="Times New Roman" w:hAnsi="Times New Roman" w:cs="Times New Roman"/>
-        <w:lang w:val="en-GB" w:eastAsia="en-GB" w:bidi="ar-SA"/>
-      </w:rPr>
-    </w:rPrDefault>
-    <w:pPrDefault/>
-  </w:docDefaults>
-  <w:latentStyles w:defLockedState="0" w:defUIPriority="0" w:defSemiHidden="0" w:defUnhideWhenUsed="0" w:defQFormat="0" w:count="267">
-    <w:lsdException w:name="Normal" w:qFormat="1"/>
-    <w:lsdException w:name="heading 1" w:qFormat="1"/>
-    <w:lsdException w:name="heading 2" w:qFormat="1"/>
-    <w:lsdException w:name="heading 3" w:qFormat="1"/>
-    <w:lsdException w:name="heading 4" w:qFormat="1"/>
-    <w:lsdException w:name="heading 5" w:qFormat="1"/>
-    <w:lsdException w:name="heading 6" w:qFormat="1"/>
-    <w:lsdException w:name="heading 7" w:qFormat="1"/>
-    <w:lsdException w:name="heading 8" w:qFormat="1"/>
-    <w:lsdException w:name="heading 9" w:qFormat="1"/>
-    <w:lsdException w:name="caption" w:semiHidden="1" w:unhideWhenUsed="1" w:qFormat="1"/>
-    <w:lsdException w:name="Title" w:qFormat="1"/>
-    <w:lsdException w:name="Subtitle" w:qFormat="1"/>
-    <w:lsdException w:name="Strong" w:qFormat="1"/>
-    <w:lsdException w:name="Emphasis" w:qFormat="1"/>
-    <w:lsdException w:name="Placeholder Text" w:semiHidden="1" w:uiPriority="99"/>
-    <w:lsdException w:name="No Spacing" w:uiPriority="1" w:qFormat="1"/>
-    <w:lsdException w:name="Light Shading" w:uiPriority="60"/>
-    <w:lsdException w:name="Light List" w:uiPriority="61"/>
-    <w:lsdException w:name="Light Grid" w:uiPriority="62"/>
-    <w:lsdException w:name="Medium Shading 1" w:uiPriority="63"/>
-    <w:lsdException w:name="Medium Shading 2" w:uiPriority="64"/>
-    <w:lsdException w:name="Medium List 1" w:uiPriority="65"/>
-    <w:lsdException w:name="Medium List 2" w:uiPriority="66"/>
-    <w:lsdException w:name="Medium Grid 1" w:uiPriority="67"/>
-    <w:lsdException w:name="Medium Grid 2" w:uiPriority="68"/>
-    <w:lsdException w:name="Medium Grid 3" w:uiPriority="69"/>
-    <w:lsdException w:name="Dark List" w:uiPriority="70"/>
-    <w:lsdException w:name="Colorful Shading" w:uiPriority="71"/>
-    <w:lsdException w:name="Colorful List" w:uiPriority="72"/>
-    <w:lsdException w:name="Colorful Grid" w:uiPriority="73"/>
-    <w:lsdException w:name="Light Shading Accent 1" w:uiPriority="60"/>
-    <w:lsdException w:name="Light List Accent 1" w:uiPriority="61"/>
-    <w:lsdException w:name="Light Grid Accent 1" w:uiPriority="62"/>
-    <w:lsdException w:name="Medium Shading 1 Accent 1" w:uiPriority="63"/>
-    <w:lsdException w:name="Medium Shading 2 Accent 1" w:uiPriority="64"/>
-    <w:lsdException w:name="Medium List 1 Accent 1" w:uiPriority="65"/>
-    <w:lsdException w:name="Revision" w:semiHidden="1" w:uiPriority="99"/>
-    <w:lsdException w:name="List Paragraph" w:uiPriority="34" w:qFormat="1"/>
-    <w:lsdException w:name="Quote" w:uiPriority="29" w:qFormat="1"/>
-    <w:lsdException w:name="Intense Quote" w:uiPriority="30" w:qFormat="1"/>
-    <w:lsdException w:name="Medium List 2 Accent 1" w:uiPriority="66"/>
-    <w:lsdException w:name="Medium Grid 1 Accent 1" w:uiPriority="67"/>
-    <w:lsdException w:name="Medium Grid 2 Accent 1" w:uiPriority="68"/>
-    <w:lsdException w:name="Medium Grid 3 Accent 1" w:uiPriority="69"/>
-    <w:lsdException w:name="Dark List Accent 1" w:uiPriority="70"/>
-    <w:lsdException w:name="Colorful Shading Accent 1" w:uiPriority="71"/>
-    <w:lsdException w:name="Colorful List Accent 1" w:uiPriority="72"/>
-    <w:lsdException w:name="Colorful Grid Accent 1" w:uiPriority="73"/>
-    <w:lsdException w:name="Light Shading Accent 2" w:uiPriority="60"/>
-    <w:lsdException w:name="Light List Accent 2" w:uiPriority="61"/>
-    <w:lsdException w:name="Light Grid Accent 2" w:uiPriority="62"/>
-    <w:lsdException w:name="Medium Shading 1 Accent 2" w:uiPriority="63"/>
-    <w:lsdException w:name="Medium Shading 2 Accent 2" w:uiPriority="64"/>
-    <w:lsdException w:name="Medium List 1 Accent 2" w:uiPriority="65"/>
-    <w:lsdException w:name="Medium List 2 Accent 2" w:uiPriority="66"/>
-    <w:lsdException w:name="Medium Grid 1 Accent 2" w:uiPriority="67"/>
-    <w:lsdException w:name="Medium Grid 2 Accent 2" w:uiPriority="68"/>
-    <w:lsdException w:name="Medium Grid 3 Accent 2" w:uiPriority="69"/>
-    <w:lsdException w:name="Dark List Accent 2" w:uiPriority="70"/>
-    <w:lsdException w:name="Colorful Shading Accent 2" w:uiPriority="71"/>
-    <w:lsdException w:name="Colorful List Accent 2" w:uiPriority="72"/>
-    <w:lsdException w:name="Colorful Grid Accent 2" w:uiPriority="73"/>
-    <w:lsdException w:name="Light Shading Accent 3" w:uiPriority="60"/>
-    <w:lsdException w:name="Light List Accent 3" w:uiPriority="61"/>
-    <w:lsdException w:name="Light Grid Accent 3" w:uiPriority="62"/>
-    <w:lsdException w:name="Medium Shading 1 Accent 3" w:uiPriority="63"/>
-    <w:lsdException w:name="Medium Shading 2 Accent 3" w:uiPriority="64"/>
-    <w:lsdException w:name="Medium List 1 Accent 3" w:uiPriority="65"/>
-    <w:lsdException w:name="Medium List 2 Accent 3" w:uiPriority="66"/>
-    <w:lsdException w:name="Medium Grid 1 Accent 3" w:uiPriority="67"/>
-    <w:lsdException w:name="Medium Grid 2 Accent 3" w:uiPriority="68"/>
-    <w:lsdException w:name="Medium Grid 3 Accent 3" w:uiPriority="69"/>
-    <w:lsdException w:name="Dark List Accent 3" w:uiPriority="70"/>
-    <w:lsdException w:name="Colorful Shading Accent 3" w:uiPriority="71"/>
-    <w:lsdException w:name="Colorful List Accent 3" w:uiPriority="72"/>
-    <w:lsdException w:name="Colorful Grid Accent 3" w:uiPriority="73"/>
-    <w:lsdException w:name="Light Shading Accent 4" w:uiPriority="60"/>
-    <w:lsdException w:name="Light List Accent 4" w:uiPriority="61"/>
-    <w:lsdException w:name="Light Grid Accent 4" w:uiPriority="62"/>
-    <w:lsdException w:name="Medium Shading 1 Accent 4" w:uiPriority="63"/>
-    <w:lsdException w:name="Medium Shading 2 Accent 4" w:uiPriority="64"/>
-    <w:lsdException w:name="Medium List 1 Accent 4" w:uiPriority="65"/>
-    <w:lsdException w:name="Medium List 2 Accent 4" w:uiPriority="66"/>
-    <w:lsdException w:name="Medium Grid 1 Accent 4" w:uiPriority="67"/>
-    <w:lsdException w:name="Medium Grid 2 Accent 4" w:uiPriority="68"/>
-    <w:lsdException w:name="Medium Grid 3 Accent 4" w:uiPriority="69"/>
-    <w:lsdException w:name="Dark List Accent 4" w:uiPriority="70"/>
-    <w:lsdException w:name="Colorful Shading Accent 4" w:uiPriority="71"/>
-    <w:lsdException w:name="Colorful List Accent 4" w:uiPriority="72"/>
-    <w:lsdException w:name="Colorful Grid Accent 4" w:uiPriority="73"/>
-    <w:lsdException w:name="Light Shading Accent 5" w:uiPriority="60"/>
-    <w:lsdException w:name="Light List Accent 5" w:uiPriority="61"/>
-    <w:lsdException w:name="Light Grid Accent 5" w:uiPriority="62"/>
-    <w:lsdException w:name="Medium Shading 1 Accent 5" w:uiPriority="63"/>
-    <w:lsdException w:name="Medium Shading 2 Accent 5" w:uiPriority="64"/>
-    <w:lsdException w:name="Medium List 1 Accent 5" w:uiPriority="65"/>
-    <w:lsdException w:name="Medium List 2 Accent 5" w:uiPriority="66"/>
-    <w:lsdException w:name="Medium Grid 1 Accent 5" w:uiPriority="67"/>
-    <w:lsdException w:name="Medium Grid 2 Accent 5" w:uiPriority="68"/>
-    <w:lsdException w:name="Medium Grid 3 Accent 5" w:uiPriority="69"/>
-    <w:lsdException w:name="Dark List Accent 5" w:uiPriority="70"/>
-    <w:lsdException w:name="Colorful Shading Accent 5" w:uiPriority="71"/>
-    <w:lsdException w:name="Colorful List Accent 5" w:uiPriority="72"/>
-    <w:lsdException w:name="Colorful Grid Accent 5" w:uiPriority="73"/>
-    <w:lsdException w:name="Light Shading Accent 6" w:uiPriority="60"/>
-    <w:lsdException w:name="Light List Accent 6" w:uiPriority="61"/>
-    <w:lsdException w:name="Light Grid Accent 6" w:uiPriority="62"/>
-    <w:lsdException w:name="Medium Shading 1 Accent 6" w:uiPriority="63"/>
-    <w:lsdException w:name="Medium Shading 2 Accent 6" w:uiPriority="64"/>
-    <w:lsdException w:name="Medium List 1 Accent 6" w:uiPriority="65"/>
-    <w:lsdException w:name="Medium List 2 Accent 6" w:uiPriority="66"/>
-    <w:lsdException w:name="Medium Grid 1 Accent 6" w:uiPriority="67"/>
-    <w:lsdException w:name="Medium Grid 2 Accent 6" w:uiPriority="68"/>
-    <w:lsdException w:name="Medium Grid 3 Accent 6" w:uiPriority="69"/>
-    <w:lsdException w:name="Dark List Accent 6" w:uiPriority="70"/>
-    <w:lsdException w:name="Colorful Shading Accent 6" w:uiPriority="71"/>
-    <w:lsdException w:name="Colorful List Accent 6" w:uiPriority="72"/>
-    <w:lsdException w:name="Colorful Grid Accent 6" w:uiPriority="73"/>
-    <w:lsdException w:name="Subtle Emphasis" w:uiPriority="19" w:qFormat="1"/>
-    <w:lsdException w:name="Intense Emphasis" w:uiPriority="21" w:qFormat="1"/>
-    <w:lsdException w:name="Subtle Reference" w:uiPriority="31" w:qFormat="1"/>
-    <w:lsdException w:name="Intense Reference" w:uiPriority="32" w:qFormat="1"/>
-    <w:lsdException w:name="Book Title" w:uiPriority="33" w:qFormat="1"/>
-    <w:lsdException w:name="Bibliography" w:semiHidden="1" w:uiPriority="37" w:unhideWhenUsed="1"/>
-    <w:lsdException w:name="TOC Heading" w:semiHidden="1" w:uiPriority="39" w:unhideWhenUsed="1" w:qFormat="1"/>
+    <w:lsdException w:name="Plain Table 1" w:uiPriority="41"/>
+    <w:lsdException w:name="Plain Table 2" w:uiPriority="42"/>
+    <w:lsdException w:name="Plain Table 3" w:uiPriority="43"/>
+    <w:lsdException w:name="Plain Table 4" w:uiPriority="44"/>
+    <w:lsdException w:name="Plain Table 5" w:uiPriority="45"/>
+    <w:lsdException w:name="Grid Table Light" w:uiPriority="40"/>
+    <w:lsdException w:name="Grid Table 1 Light" w:uiPriority="46"/>
+    <w:lsdException w:name="Grid Table 2" w:uiPriority="47"/>
+    <w:lsdException w:name="Grid Table 3" w:uiPriority="48"/>
+    <w:lsdException w:name="Grid Table 4" w:uiPriority="49"/>
+    <w:lsdException w:name="Grid Table 5 Dark" w:uiPriority="50"/>
+    <w:lsdException w:name="Grid Table 6 Colorful" w:uiPriority="51"/>
+    <w:lsdException w:name="Grid Table 7 Colorful" w:uiPriority="52"/>
+    <w:lsdException w:name="Grid Table 1 Light Accent 1" w:uiPriority="46"/>
+    <w:lsdException w:name="Grid Table 2 Accent 1" w:uiPriority="47"/>
+    <w:lsdException w:name="Grid Table 3 Accent 1" w:uiPriority="48"/>
+    <w:lsdException w:name="Grid Table 4 Accent 1" w:uiPriority="49"/>
+    <w:lsdException w:name="Grid Table 5 Dark Accent 1" w:uiPriority="50"/>
+    <w:lsdException w:name="Grid Table 6 Colorful Accent 1" w:uiPriority="51"/>
+    <w:lsdException w:name="Grid Table 7 Colorful Accent 1" w:uiPriority="52"/>
+    <w:lsdException w:name="Grid Table 1 Light Accent 2" w:uiPriority="46"/>
+    <w:lsdException w:name="Grid Table 2 Accent 2" w:uiPriority="47"/>
+    <w:lsdException w:name="Grid Table 3 Accent 2" w:uiPriority="48"/>
+    <w:lsdException w:name="Grid Table 4 Accent 2" w:uiPriority="49"/>
+    <w:lsdException w:name="Grid Table 5 Dark Accent 2" w:uiPriority="50"/>
+    <w:lsdException w:name="Grid Table 6 Colorful Accent 2" w:uiPriority="51"/>
+    <w:lsdException w:name="Grid Table 7 Colorful Accent 2" w:uiPriority="52"/>
+    <w:lsdException w:name="Grid Table 1 Light Accent 3" w:uiPriority="46"/>
+    <w:lsdException w:name="Grid Table 2 Accent 3" w:uiPriority="47"/>
+    <w:lsdException w:name="Grid Table 3 Accent 3" w:uiPriority="48"/>
+    <w:lsdException w:name="Grid Table 4 Accent 3" w:uiPriority="49"/>
+    <w:lsdException w:name="Grid Table 5 Dark Accent 3" w:uiPriority="50"/>
+    <w:lsdException w:name="Grid Table 6 Colorful Accent 3" w:uiPriority="51"/>
+    <w:lsdException w:name="Grid Table 7 Colorful Accent 3" w:uiPriority="52"/>
+    <w:lsdException w:name="Grid Table 1 Light Accent 4" w:uiPriority="46"/>
+    <w:lsdException w:name="Grid Table 2 Accent 4" w:uiPriority="47"/>
+    <w:lsdException w:name="Grid Table 3 Accent 4" w:uiPriority="48"/>
+    <w:lsdException w:name="Grid Table 4 Accent 4" w:uiPriority="49"/>
+    <w:lsdException w:name="Grid Table 5 Dark Accent 4" w:uiPriority="50"/>
+    <w:lsdException w:name="Grid Table 6 Colorful Accent 4" w:uiPriority="51"/>
+    <w:lsdException w:name="Grid Table 7 Colorful Accent 4" w:uiPriority="52"/>
+    <w:lsdException w:name="Grid Table 1 Light Accent 5" w:uiPriority="46"/>
+    <w:lsdException w:name="Grid Table 2 Accent 5" w:uiPriority="47"/>
+    <w:lsdException w:name="Grid Table 3 Accent 5" w:uiPriority="48"/>
+    <w:lsdException w:name="Grid Table 4 Accent 5" w:uiPriority="49"/>
+    <w:lsdException w:name="Grid Table 5 Dark Accent 5" w:uiPriority="50"/>
+    <w:lsdException w:name="Grid Table 6 Colorful Accent 5" w:uiPriority="51"/>
+    <w:lsdException w:name="Grid Table 7 Colorful Accent 5" w:uiPriority="52"/>
+    <w:lsdException w:name="Grid Table 1 Light Accent 6" w:uiPriority="46"/>
+    <w:lsdException w:name="Grid Table 2 Accent 6" w:uiPriority="47"/>
+    <w:lsdException w:name="Grid Table 3 Accent 6" w:uiPriority="48"/>
+    <w:lsdException w:name="Grid Table 4 Accent 6" w:uiPriority="49"/>
+    <w:lsdException w:name="Grid Table 5 Dark Accent 6" w:uiPriority="50"/>
+    <w:lsdException w:name="Grid Table 6 Colorful Accent 6" w:uiPriority="51"/>
+    <w:lsdException w:name="Grid Table 7 Colorful Accent 6" w:uiPriority="52"/>
+    <w:lsdException w:name="List Table 1 Light" w:uiPriority="46"/>
+    <w:lsdException w:name="List Table 2" w:uiPriority="47"/>
+    <w:lsdException w:name="List Table 3" w:uiPriority="48"/>
+    <w:lsdException w:name="List Table 4" w:uiPriority="49"/>
+    <w:lsdException w:name="List Table 5 Dark" w:uiPriority="50"/>
+    <w:lsdException w:name="List Table 6 Colorful" w:uiPriority="51"/>
+    <w:lsdException w:name="List Table 7 Colorful" w:uiPriority="52"/>
+    <w:lsdException w:name="List Table 1 Light Accent 1" w:uiPriority="46"/>
+    <w:lsdException w:name="List Table 2 Accent 1" w:uiPriority="47"/>
+    <w:lsdException w:name="List Table 3 Accent 1" w:uiPriority="48"/>
+    <w:lsdException w:name="List Table 4 Accent 1" w:uiPriority="49"/>
+    <w:lsdException w:name="List Table 5 Dark Accent 1" w:uiPriority="50"/>
+    <w:lsdException w:name="List Table 6 Colorful Accent 1" w:uiPriority="51"/>
+    <w:lsdException w:name="List Table 7 Colorful Accent 1" w:uiPriority="52"/>
+    <w:lsdException w:name="List Table 1 Light Accent 2" w:uiPriority="46"/>
+    <w:lsdException w:name="List Table 2 Accent 2" w:uiPriority="47"/>
+    <w:lsdException w:name="List Table 3 Accent 2" w:uiPriority="48"/>
+    <w:lsdException w:name="List Table 4 Accent 2" w:uiPriority="49"/>
+    <w:lsdException w:name="List Table 5 Dark Accent 2" w:uiPriority="50"/>
+    <w:lsdException w:name="List Table 6 Colorful Accent 2" w:uiPriority="51"/>
+    <w:lsdException w:name="List Table 7 Colorful Accent 2" w:uiPriority="52"/>
+    <w:lsdException w:name="List Table 1 Light Accent 3" w:uiPriority="46"/>
+    <w:lsdException w:name="List Table 2 Accent 3" w:uiPriority="47"/>
+    <w:lsdException w:name="List Table 3 Accent 3" w:uiPriority="48"/>
+    <w:lsdException w:name="List Table 4 Accent 3" w:uiPriority="49"/>
+    <w:lsdException w:name="List Table 5 Dark Accent 3" w:uiPriority="50"/>
+    <w:lsdException w:name="List Table 6 Colorful Accent 3" w:uiPriority="51"/>
+    <w:lsdException w:name="List Table 7 Colorful Accent 3" w:uiPriority="52"/>
+    <w:lsdException w:name="List Table 1 Light Accent 4" w:uiPriority="46"/>
+    <w:lsdException w:name="List Table 2 Accent 4" w:uiPriority="47"/>
+    <w:lsdException w:name="List Table 3 Accent 4" w:uiPriority="48"/>
+    <w:lsdException w:name="List Table 4 Accent 4" w:uiPriority="49"/>
+    <w:lsdException w:name="List Table 5 Dark Accent 4" w:uiPriority="50"/>
+    <w:lsdException w:name="List Table 6 Colorful Accent 4" w:uiPriority="51"/>
+    <w:lsdException w:name="List Table 7 Colorful Accent 4" w:uiPriority="52"/>
+    <w:lsdException w:name="List Table 1 Light Accent 5" w:uiPriority="46"/>
+    <w:lsdException w:name="List Table 2 Accent 5" w:uiPriority="47"/>
+    <w:lsdException w:name="List Table 3 Accent 5" w:uiPriority="48"/>
+    <w:lsdException w:name="List Table 4 Accent 5" w:uiPriority="49"/>
+    <w:lsdException w:name="List Table 5 Dark Accent 5" w:uiPriority="50"/>
+    <w:lsdException w:name="List Table 6 Colorful Accent 5" w:uiPriority="51"/>
+    <w:lsdException w:name="List Table 7 Colorful Accent 5" w:uiPriority="52"/>
+    <w:lsdException w:name="List Table 1 Light Accent 6" w:uiPriority="46"/>
+    <w:lsdException w:name="List Table 2 Accent 6" w:uiPriority="47"/>
+    <w:lsdException w:name="List Table 3 Accent 6" w:uiPriority="48"/>
+    <w:lsdException w:name="List Table 4 Accent 6" w:uiPriority="49"/>
+    <w:lsdException w:name="List Table 5 Dark Accent 6" w:uiPriority="50"/>
+    <w:lsdException w:name="List Table 6 Colorful Accent 6" w:uiPriority="51"/>
+    <w:lsdException w:name="List Table 7 Colorful Accent 6" w:uiPriority="52"/>
   </w:latentStyles>
   <w:style w:type="paragraph" w:default="1" w:styleId="Normal">
     <w:name w:val="Normal"/>

</xml_diff>